<commit_message>
cleaning + using SwaggerTag etc
</commit_message>
<xml_diff>
--- a/Src/Ref/Swagger.docx
+++ b/Src/Ref/Swagger.docx
@@ -3,30 +3,17 @@
 <w:document xmlns:wpc="http://schemas.microsoft.com/office/word/2010/wordprocessingCanvas" xmlns:cx="http://schemas.microsoft.com/office/drawing/2014/chartex" xmlns:mc="http://schemas.openxmlformats.org/markup-compatibility/2006" xmlns:o="urn:schemas-microsoft-com:office:office" xmlns:r="http://schemas.openxmlformats.org/officeDocument/2006/relationships" xmlns:m="http://schemas.openxmlformats.org/officeDocument/2006/math" xmlns:v="urn:schemas-microsoft-com:vml" xmlns:wp14="http://schemas.microsoft.com/office/word/2010/wordprocessingDrawing" xmlns:wp="http://schemas.openxmlformats.org/drawingml/2006/wordprocessingDrawing" xmlns:w10="urn:schemas-microsoft-com:office:word" xmlns:w="http://schemas.openxmlformats.org/wordprocessingml/2006/main" xmlns:w14="http://schemas.microsoft.com/office/word/2010/wordml" xmlns:w15="http://schemas.microsoft.com/office/word/2012/wordml" xmlns:w16se="http://schemas.microsoft.com/office/word/2015/wordml/symex" xmlns:wpg="http://schemas.microsoft.com/office/word/2010/wordprocessingGroup" xmlns:wpi="http://schemas.microsoft.com/office/word/2010/wordprocessingInk" xmlns:wne="http://schemas.microsoft.com/office/word/2006/wordml" xmlns:wps="http://schemas.microsoft.com/office/word/2010/wordprocessingShape" mc:Ignorable="w14 w15 w16se wp14">
   <w:body>
     <w:p>
-      <w:r>
-        <w:fldChar w:fldCharType="begin"/>
-      </w:r>
-      <w:r>
-        <w:instrText xml:space="preserve"> HYPERLINK "https://docs.microsoft.com/en-us/aspnet/core/tutorials/getting-started-with-swashbuckle?view=aspnetcore-2.1&amp;tabs=visual-studio%2Cvisual-studio-xml" </w:instrText>
-      </w:r>
-      <w:r>
-        <w:fldChar w:fldCharType="separate"/>
-      </w:r>
-      <w:r>
-        <w:rPr>
-          <w:rStyle w:val="Hyperlink"/>
-        </w:rPr>
-        <w:t>https://docs.microsoft.com/en-us/aspnet/core/tutorials/getting-started-with-swashbuckle?view=aspnetcore-2.1&amp;tabs=visual-studio%2Cvisual-studio-xml</w:t>
-      </w:r>
-      <w:r>
-        <w:rPr>
-          <w:rStyle w:val="Hyperlink"/>
-        </w:rPr>
-        <w:fldChar w:fldCharType="end"/>
-      </w:r>
-    </w:p>
-    <w:p>
       <w:hyperlink r:id="rId4" w:history="1">
+        <w:r>
+          <w:rPr>
+            <w:rStyle w:val="Hyperlink"/>
+          </w:rPr>
+          <w:t>https://docs.microsoft.com/en-us/aspnet/core/tutorials/getting-started-with-swashbuckle?view=aspnetcore-2.1&amp;tabs=visual-studio%2Cvisual-studio-xml</w:t>
+        </w:r>
+      </w:hyperlink>
+    </w:p>
+    <w:p>
+      <w:hyperlink r:id="rId5" w:history="1">
         <w:r>
           <w:rPr>
             <w:rStyle w:val="Hyperlink"/>
@@ -38,19 +25,41 @@
     <w:p/>
     <w:p>
       <w:r>
-        <w:t xml:space="preserve">API Documentation with </w:t>
-      </w:r>
-      <w:r>
+        <w:rPr>
+          <w:b/>
+        </w:rPr>
+        <w:t>API Documentation with Swagger</w:t>
+      </w:r>
+      <w:r>
+        <w:rPr>
+          <w:b/>
+        </w:rPr>
+        <w:t xml:space="preserve">/ </w:t>
+      </w:r>
+      <w:r>
+        <w:rPr>
+          <w:b/>
+        </w:rPr>
         <w:t>Swagger</w:t>
       </w:r>
       <w:r>
-        <w:t xml:space="preserve">: What’s Data Model, Response Types, how to Test it </w:t>
-      </w:r>
-      <w:proofErr w:type="spellStart"/>
-      <w:r>
-        <w:t>etc</w:t>
-      </w:r>
-      <w:proofErr w:type="spellEnd"/>
+        <w:rPr>
+          <w:b/>
+        </w:rPr>
+        <w:t xml:space="preserve"> UI</w:t>
+      </w:r>
+      <w:r>
+        <w:t xml:space="preserve">: </w:t>
+      </w:r>
+      <w:r>
+        <w:t>It help the end user to understand about the APIs. w</w:t>
+      </w:r>
+      <w:r>
+        <w:t xml:space="preserve">hat’s Data Model, Response Types, how to Test it </w:t>
+      </w:r>
+      <w:r>
+        <w:t>etc.</w:t>
+      </w:r>
       <w:r>
         <w:t xml:space="preserve"> for other developer to use our new API.</w:t>
       </w:r>
@@ -62,25 +71,21 @@
       <w:r>
         <w:t xml:space="preserve"> (</w:t>
       </w:r>
-      <w:proofErr w:type="spellStart"/>
       <w:r>
         <w:rPr>
           <w:b/>
         </w:rPr>
         <w:t>Swashbuckle.AspNetCore</w:t>
       </w:r>
-      <w:proofErr w:type="spellEnd"/>
       <w:r>
         <w:t xml:space="preserve"> </w:t>
       </w:r>
-      <w:proofErr w:type="spellStart"/>
       <w:r>
         <w:rPr>
           <w:b/>
         </w:rPr>
         <w:t>swashbuckle</w:t>
       </w:r>
-      <w:proofErr w:type="spellEnd"/>
       <w:r>
         <w:t>)</w:t>
       </w:r>
@@ -97,58 +102,40 @@
         <w:t>add new middleware</w:t>
       </w:r>
       <w:r>
-        <w:t xml:space="preserve">: In </w:t>
-      </w:r>
-      <w:proofErr w:type="spellStart"/>
-      <w:r>
-        <w:t>Starup.cs</w:t>
-      </w:r>
-      <w:proofErr w:type="spellEnd"/>
-      <w:r>
-        <w:t xml:space="preserve"> Configure Services method add </w:t>
-      </w:r>
-      <w:proofErr w:type="spellStart"/>
-      <w:proofErr w:type="gramStart"/>
-      <w:r>
-        <w:rPr>
-          <w:b/>
-        </w:rPr>
-        <w:t>services.AddSwaggerGen</w:t>
-      </w:r>
-      <w:proofErr w:type="spellEnd"/>
-      <w:proofErr w:type="gramEnd"/>
-      <w:r>
-        <w:rPr>
-          <w:b/>
-        </w:rPr>
-        <w:t>()</w:t>
+        <w:t xml:space="preserve">: In Starup.cs Configure Services method add </w:t>
+      </w:r>
+      <w:r>
+        <w:rPr>
+          <w:b/>
+        </w:rPr>
+        <w:t>services.AddSwaggerGen()</w:t>
+      </w:r>
+      <w:r>
+        <w:rPr>
+          <w:b/>
+        </w:rPr>
+        <w:t xml:space="preserve">{ </w:t>
+      </w:r>
+      <w:r>
+        <w:t xml:space="preserve">// with some code </w:t>
+      </w:r>
+      <w:r>
+        <w:rPr>
+          <w:b/>
+        </w:rPr>
+        <w:t>}</w:t>
       </w:r>
       <w:r>
         <w:t>;</w:t>
       </w:r>
-    </w:p>
-    <w:p>
-      <w:r>
-        <w:t xml:space="preserve">in </w:t>
-      </w:r>
-      <w:proofErr w:type="spellStart"/>
-      <w:r>
-        <w:t>Cofigure</w:t>
-      </w:r>
-      <w:proofErr w:type="spellEnd"/>
       <w:r>
         <w:t xml:space="preserve"> </w:t>
       </w:r>
-      <w:proofErr w:type="spellStart"/>
-      <w:r>
-        <w:t>Mehod</w:t>
-      </w:r>
-      <w:proofErr w:type="spellEnd"/>
-      <w:r>
-        <w:t xml:space="preserve"> add </w:t>
-      </w:r>
-      <w:proofErr w:type="spellStart"/>
-      <w:proofErr w:type="gramStart"/>
+    </w:p>
+    <w:p>
+      <w:r>
+        <w:t xml:space="preserve">in Cofigure Mehod add </w:t>
+      </w:r>
       <w:r>
         <w:rPr>
           <w:b/>
@@ -177,8 +164,6 @@
         </w:rPr>
         <w:t>UseSwagger</w:t>
       </w:r>
-      <w:proofErr w:type="spellEnd"/>
-      <w:proofErr w:type="gramEnd"/>
       <w:r>
         <w:rPr>
           <w:b/>
@@ -188,7 +173,6 @@
       <w:r>
         <w:t xml:space="preserve"> at the end of same method after Use MVC() add </w:t>
       </w:r>
-      <w:proofErr w:type="spellStart"/>
       <w:r>
         <w:rPr>
           <w:b/>
@@ -201,7 +185,6 @@
         </w:rPr>
         <w:t>UseSwaggerUI</w:t>
       </w:r>
-      <w:proofErr w:type="spellEnd"/>
       <w:r>
         <w:rPr>
           <w:b/>
@@ -213,10 +196,25 @@
       </w:r>
     </w:p>
     <w:p>
+      <w:pPr>
+        <w:rPr>
+          <w:rStyle w:val="Hyperlink"/>
+          <w:b/>
+        </w:rPr>
+      </w:pPr>
+      <w:r>
+        <w:t xml:space="preserve">For </w:t>
+      </w:r>
+      <w:r>
+        <w:t xml:space="preserve">Swagger </w:t>
+      </w:r>
+      <w:r>
+        <w:t xml:space="preserve">UI </w:t>
+      </w:r>
       <w:r>
         <w:t xml:space="preserve">go to: </w:t>
       </w:r>
-      <w:hyperlink r:id="rId5" w:history="1">
+      <w:hyperlink r:id="rId6" w:history="1">
         <w:r>
           <w:rPr>
             <w:rStyle w:val="Hyperlink"/>
@@ -232,98 +230,108 @@
         </w:r>
       </w:hyperlink>
     </w:p>
-    <w:p/>
-    <w:p>
-      <w:proofErr w:type="spellStart"/>
-      <w:r>
-        <w:t>OpenAPI</w:t>
-      </w:r>
-      <w:proofErr w:type="spellEnd"/>
-      <w:r>
-        <w:t xml:space="preserve"> = Specification</w:t>
-      </w:r>
-      <w:r>
-        <w:t xml:space="preserve"> (</w:t>
-      </w:r>
-      <w:r>
-        <w:t>API specifications can be written in YAML or JSON.)</w:t>
-      </w:r>
-    </w:p>
-    <w:p>
-      <w:r>
-        <w:t>Swagger = Tools for implementing the specification</w:t>
-      </w:r>
-    </w:p>
-    <w:p>
-      <w:r>
-        <w:t>Swagger toolset includes a mix of open source, free, and commercial tools, which can be used at different stages of the API lifecycle.</w:t>
-      </w:r>
-    </w:p>
-    <w:p>
-      <w:r>
-        <w:t xml:space="preserve">Swagger UI: Swagger UI is a collection of HTML, </w:t>
-      </w:r>
-      <w:proofErr w:type="spellStart"/>
-      <w:r>
-        <w:t>Javascript</w:t>
-      </w:r>
-      <w:proofErr w:type="spellEnd"/>
-      <w:r>
-        <w:t>, and CSS assets that dynamically generate beautiful documentation from an OAS-compliant API.</w:t>
-      </w:r>
-    </w:p>
-    <w:p>
-      <w:r>
-        <w:rPr>
-          <w:b/>
-        </w:rPr>
-        <w:t xml:space="preserve">Swagger </w:t>
-      </w:r>
-      <w:proofErr w:type="spellStart"/>
-      <w:r>
-        <w:rPr>
-          <w:b/>
-        </w:rPr>
-        <w:t>Codegen</w:t>
-      </w:r>
-      <w:proofErr w:type="spellEnd"/>
-      <w:r>
-        <w:t xml:space="preserve"> – generates server stubs and client libraries from an </w:t>
-      </w:r>
-      <w:proofErr w:type="spellStart"/>
-      <w:r>
-        <w:t>OpenAPI</w:t>
-      </w:r>
-      <w:proofErr w:type="spellEnd"/>
-      <w:r>
-        <w:t xml:space="preserve"> spec.</w:t>
+    <w:p>
+      <w:pPr>
+        <w:rPr>
+          <w:rStyle w:val="Hyperlink"/>
+          <w:b/>
+        </w:rPr>
+      </w:pPr>
+    </w:p>
+    <w:p>
+      <w:r>
+        <w:rPr>
+          <w:b/>
+        </w:rPr>
+        <w:t>Swagger UI</w:t>
+      </w:r>
+      <w:r>
+        <w:t>: Swagger UI is a collection of HTML, Javascript, and CSS assets that dynamically generate beautiful documentation from an OAS-compliant API.</w:t>
+      </w:r>
+    </w:p>
+    <w:p/>
+    <w:p/>
+    <w:p>
+      <w:r>
+        <w:rPr>
+          <w:b/>
+        </w:rPr>
+        <w:t>Install and Enable Annotations</w:t>
+      </w:r>
+      <w:r>
+        <w:t xml:space="preserve">: </w:t>
+      </w:r>
+      <w:r>
+        <w:t>Install the following Nuget package into your ASP.NET Core application.</w:t>
+      </w:r>
+    </w:p>
+    <w:p>
+      <w:r>
+        <w:t>Package Manager : Install-Package</w:t>
       </w:r>
       <w:r>
         <w:t xml:space="preserve"> </w:t>
       </w:r>
       <w:r>
-        <w:t>The only thing left is to implement the server logic – a</w:t>
-      </w:r>
-      <w:r>
-        <w:t xml:space="preserve">nd your API </w:t>
+        <w:t>Swashbuckle.AspNetCore.Annotations</w:t>
+      </w:r>
+    </w:p>
+    <w:p>
+      <w:r>
+        <w:t>Or try to find</w:t>
       </w:r>
       <w:bookmarkStart w:id="0" w:name="_GoBack"/>
       <w:bookmarkEnd w:id="0"/>
       <w:r>
-        <w:t>is ready to go live.</w:t>
-      </w:r>
-    </w:p>
-    <w:p>
-      <w:r>
-        <w:t xml:space="preserve">Use Swagger </w:t>
-      </w:r>
-      <w:proofErr w:type="spellStart"/>
-      <w:r>
-        <w:t>Codegen</w:t>
-      </w:r>
-      <w:proofErr w:type="spellEnd"/>
-      <w:r>
-        <w:t xml:space="preserve"> to generate client libraries for your API</w:t>
+        <w:t xml:space="preserve"> Swashbuckle.AspNetCore.Annotations</w:t>
+      </w:r>
+    </w:p>
+    <w:p/>
+    <w:p/>
+    <w:p>
+      <w:r>
+        <w:t>OpenAPI = Specification</w:t>
+      </w:r>
+      <w:r>
+        <w:t xml:space="preserve"> (</w:t>
+      </w:r>
+      <w:r>
+        <w:t>API specifications can be written in YAML or JSON.)</w:t>
+      </w:r>
+    </w:p>
+    <w:p>
+      <w:r>
+        <w:t>Swagger = Tools for implementing the specification</w:t>
+      </w:r>
+    </w:p>
+    <w:p>
+      <w:r>
+        <w:t>Swagger toolset includes a mix of open source, free, and commercial tools, which can be used at different stages of the API lifecycle.</w:t>
+      </w:r>
+    </w:p>
+    <w:p>
+      <w:r>
+        <w:rPr>
+          <w:b/>
+        </w:rPr>
+        <w:t>Swagger Codegen</w:t>
+      </w:r>
+      <w:r>
+        <w:t xml:space="preserve"> – generates server stubs and client libraries from an OpenAPI spec.</w:t>
+      </w:r>
+      <w:r>
+        <w:t xml:space="preserve"> </w:t>
+      </w:r>
+      <w:r>
+        <w:t>The only thing left is to implement the server logic – a</w:t>
+      </w:r>
+      <w:r>
+        <w:t>nd your API is ready to go live.</w:t>
+      </w:r>
+    </w:p>
+    <w:p>
+      <w:r>
+        <w:t>Use Swagger Codegen to generate client libraries for your API</w:t>
       </w:r>
       <w:r>
         <w:t>.</w:t>
@@ -331,23 +339,7 @@
     </w:p>
     <w:p>
       <w:r>
-        <w:t>swagger-</w:t>
-      </w:r>
-      <w:proofErr w:type="spellStart"/>
-      <w:r>
-        <w:t>codegen</w:t>
-      </w:r>
-      <w:proofErr w:type="spellEnd"/>
-      <w:r>
-        <w:t xml:space="preserve"> contains a template-driven engine to generate documentation, API clients and server stubs in different languages by parsing your </w:t>
-      </w:r>
-      <w:proofErr w:type="spellStart"/>
-      <w:r>
-        <w:t>OpenAPI</w:t>
-      </w:r>
-      <w:proofErr w:type="spellEnd"/>
-      <w:r>
-        <w:t xml:space="preserve"> / Swagger definition.</w:t>
+        <w:t>swagger-codegen contains a template-driven engine to generate documentation, API clients and server stubs in different languages by parsing your OpenAPI / Swagger definition.</w:t>
       </w:r>
     </w:p>
     <w:p/>

</xml_diff>